<commit_message>
Shit aangepast enzo je weet chef
</commit_message>
<xml_diff>
--- a/Documentatie/Kerntaak 2/1. Documentatie van het inlezen van gegevens.docx
+++ b/Documentatie/Kerntaak 2/1. Documentatie van het inlezen van gegevens.docx
@@ -17,15 +17,7 @@
     </w:p>
     <w:p>
       <w:r>
-        <w:t xml:space="preserve">Vanuit de opdrachtgever zijn er geen gegevens die ingegeven dienen te worden in </w:t>
-      </w:r>
-      <w:proofErr w:type="gramStart"/>
-      <w:r>
-        <w:t xml:space="preserve">de  </w:t>
-      </w:r>
-      <w:proofErr w:type="gramEnd"/>
-      <w:r>
-        <w:t>opgezette database afgezien van een gebruikersaccount voor de opdrachtgever.</w:t>
+        <w:t>Vanuit de opdrachtgever zijn er geen gegevens die ingegeven dienen te worden in de  opgezette database afgezien van een gebruikersaccount voor de opdrachtgever.</w:t>
       </w:r>
       <w:r>
         <w:br/>
@@ -34,15 +26,7 @@
         <w:br/>
       </w:r>
       <w:r>
-        <w:t xml:space="preserve">Bij het live gaan van </w:t>
-      </w:r>
-      <w:proofErr w:type="gramStart"/>
-      <w:r>
-        <w:t>de</w:t>
-      </w:r>
-      <w:proofErr w:type="gramEnd"/>
-      <w:r>
-        <w:t xml:space="preserve"> web applicatie zal er verder geen gegevens in de database staan afgezien van de hierboven vermelde gebruikersaccount met admin</w:t>
+        <w:t>Bij het live gaan van de web applicatie zal er verder geen gegevens in de database staan afgezien van de hierboven vermelde gebruikersaccount met admin</w:t>
       </w:r>
       <w:r>
         <w:t>istratieve</w:t>
@@ -74,617 +58,46 @@
       <w:pPr>
         <w:rPr>
           <w:b/>
-          <w:color w:val="000000" w:themeColor="text1"/>
         </w:rPr>
       </w:pPr>
       <w:r>
-        <w:rPr>
-          <w:b/>
-          <w:color w:val="000000" w:themeColor="text1"/>
-        </w:rPr>
-        <w:t xml:space="preserve">Opgehaalde data uit </w:t>
-      </w:r>
-      <w:proofErr w:type="spellStart"/>
-      <w:r>
-        <w:rPr>
-          <w:b/>
-          <w:color w:val="000000" w:themeColor="text1"/>
-        </w:rPr>
-        <w:t>API’s</w:t>
-      </w:r>
-      <w:proofErr w:type="spellEnd"/>
-    </w:p>
-    <w:p>
-      <w:r>
-        <w:t xml:space="preserve">De titels, posters en andere film informatie wordt opgehaald uit </w:t>
-      </w:r>
-      <w:r>
-        <w:t xml:space="preserve">twee verschillende </w:t>
-      </w:r>
-      <w:proofErr w:type="spellStart"/>
-      <w:r>
-        <w:t>API´s</w:t>
-      </w:r>
-      <w:proofErr w:type="spellEnd"/>
-      <w:r>
-        <w:t xml:space="preserve"> met filminformatie:</w:t>
-      </w:r>
-    </w:p>
-    <w:p>
-      <w:pPr>
-        <w:pStyle w:val="Lijstalinea"/>
-        <w:numPr>
-          <w:ilvl w:val="0"/>
-          <w:numId w:val="2"/>
-        </w:numPr>
-      </w:pPr>
-      <w:r>
-        <w:t>Movie Meter API</w:t>
-      </w:r>
-    </w:p>
-    <w:p>
-      <w:pPr>
-        <w:pStyle w:val="Lijstalinea"/>
-        <w:numPr>
-          <w:ilvl w:val="1"/>
-          <w:numId w:val="3"/>
-        </w:numPr>
-      </w:pPr>
-      <w:r>
-        <w:t>ID</w:t>
-      </w:r>
-    </w:p>
-    <w:p>
-      <w:pPr>
-        <w:pStyle w:val="Lijstalinea"/>
-        <w:numPr>
-          <w:ilvl w:val="1"/>
-          <w:numId w:val="3"/>
-        </w:numPr>
-      </w:pPr>
-      <w:r>
-        <w:t>Link naar Movie Meter pagina</w:t>
-      </w:r>
-    </w:p>
-    <w:p>
-      <w:pPr>
-        <w:pStyle w:val="Lijstalinea"/>
-        <w:numPr>
-          <w:ilvl w:val="1"/>
-          <w:numId w:val="3"/>
-        </w:numPr>
-      </w:pPr>
-      <w:r>
-        <w:t>Titel</w:t>
-      </w:r>
-    </w:p>
-    <w:p>
-      <w:pPr>
-        <w:pStyle w:val="Lijstalinea"/>
-        <w:numPr>
-          <w:ilvl w:val="1"/>
-          <w:numId w:val="3"/>
-        </w:numPr>
-      </w:pPr>
-      <w:r>
-        <w:t>Jaar</w:t>
-      </w:r>
-    </w:p>
-    <w:p>
-      <w:pPr>
-        <w:pStyle w:val="Lijstalinea"/>
-        <w:numPr>
-          <w:ilvl w:val="1"/>
-          <w:numId w:val="3"/>
-        </w:numPr>
-      </w:pPr>
-      <w:r>
-        <w:t>Omschrijving</w:t>
-      </w:r>
-    </w:p>
-    <w:p>
-      <w:pPr>
-        <w:pStyle w:val="Lijstalinea"/>
-        <w:numPr>
-          <w:ilvl w:val="1"/>
-          <w:numId w:val="3"/>
-        </w:numPr>
-      </w:pPr>
-      <w:r>
-        <w:t>Movie meter waardering</w:t>
-      </w:r>
-    </w:p>
-    <w:p>
-      <w:pPr>
-        <w:pStyle w:val="Lijstalinea"/>
-        <w:numPr>
-          <w:ilvl w:val="1"/>
-          <w:numId w:val="3"/>
-        </w:numPr>
-      </w:pPr>
-      <w:r>
-        <w:t>Acteurs</w:t>
-      </w:r>
-    </w:p>
-    <w:p>
-      <w:pPr>
-        <w:pStyle w:val="Lijstalinea"/>
-        <w:numPr>
-          <w:ilvl w:val="1"/>
-          <w:numId w:val="3"/>
-        </w:numPr>
-      </w:pPr>
-      <w:r>
-        <w:t>Regisseur(s)</w:t>
-      </w:r>
-    </w:p>
-    <w:p>
-      <w:pPr>
-        <w:pStyle w:val="Lijstalinea"/>
-        <w:numPr>
-          <w:ilvl w:val="1"/>
-          <w:numId w:val="3"/>
-        </w:numPr>
-      </w:pPr>
-      <w:r>
-        <w:t>IMDB ID</w:t>
-      </w:r>
-    </w:p>
-    <w:p>
-      <w:pPr>
-        <w:pStyle w:val="Lijstalinea"/>
-        <w:numPr>
-          <w:ilvl w:val="1"/>
-          <w:numId w:val="3"/>
-        </w:numPr>
-      </w:pPr>
-      <w:r>
-        <w:t>Speelduur</w:t>
-      </w:r>
-    </w:p>
-    <w:p>
-      <w:pPr>
-        <w:pStyle w:val="Lijstalinea"/>
-        <w:numPr>
-          <w:ilvl w:val="0"/>
-          <w:numId w:val="2"/>
-        </w:numPr>
-      </w:pPr>
-      <w:r>
-        <w:t>OMDB API</w:t>
-      </w:r>
-    </w:p>
-    <w:p>
-      <w:pPr>
-        <w:pStyle w:val="Lijstalinea"/>
-        <w:numPr>
-          <w:ilvl w:val="1"/>
-          <w:numId w:val="2"/>
-        </w:numPr>
-      </w:pPr>
-      <w:r>
-        <w:t>IMDB ID</w:t>
-      </w:r>
-    </w:p>
-    <w:p>
-      <w:pPr>
-        <w:pStyle w:val="Lijstalinea"/>
-        <w:numPr>
-          <w:ilvl w:val="1"/>
-          <w:numId w:val="2"/>
-        </w:numPr>
-      </w:pPr>
-      <w:r>
-        <w:t>IMDB waardering</w:t>
-      </w:r>
-    </w:p>
-    <w:p>
-      <w:pPr>
-        <w:pStyle w:val="Lijstalinea"/>
-        <w:numPr>
-          <w:ilvl w:val="1"/>
-          <w:numId w:val="2"/>
-        </w:numPr>
-      </w:pPr>
-      <w:r>
-        <w:t>Link naar IMDB pagina</w:t>
-      </w:r>
-    </w:p>
-    <w:p>
-      <w:pPr>
-        <w:pStyle w:val="Lijstalinea"/>
-        <w:numPr>
-          <w:ilvl w:val="1"/>
-          <w:numId w:val="2"/>
-        </w:numPr>
-      </w:pPr>
-      <w:r>
-        <w:t>Metascore waardering</w:t>
-      </w:r>
-    </w:p>
-    <w:p>
-      <w:pPr>
-        <w:pStyle w:val="Lijstalinea"/>
-        <w:numPr>
-          <w:ilvl w:val="1"/>
-          <w:numId w:val="2"/>
-        </w:numPr>
-      </w:pPr>
-      <w:r>
-        <w:t>Film poster</w:t>
-      </w:r>
-    </w:p>
-    <w:p>
-      <w:r>
-        <w:t>Aan de hand van de Movie Meter IMDB ID wordt de rest van de informatie van de film opgehaald met de OMDB API (hierboven vermeld).</w:t>
-      </w:r>
-    </w:p>
-    <w:p>
-      <w:pPr>
-        <w:pStyle w:val="Lijstalinea"/>
-      </w:pPr>
-    </w:p>
-    <w:p>
-      <w:pPr>
         <w:rPr>
           <w:b/>
         </w:rPr>
-      </w:pPr>
+        <w:t>Opzetten database</w:t>
+      </w:r>
+    </w:p>
+    <w:p>
+      <w:r>
+        <w:t>De database wordt opgezet en gebruikt als een MySQL database met PHPmyadmin (onderdeel van WAMP). De structuur</w:t>
+      </w:r>
+      <w:r>
+        <w:t xml:space="preserve"> en opbouw</w:t>
+      </w:r>
+      <w:r>
+        <w:t xml:space="preserve"> van de database terug te zien het </w:t>
+      </w:r>
       <w:r>
         <w:rPr>
           <w:b/>
         </w:rPr>
-        <w:t>Gebruikerstabel</w:t>
-      </w:r>
-    </w:p>
-    <w:p>
-      <w:r>
-        <w:t>Bij het aanmaken van een gebruikersaccount dient de gebruiker de volgende informatie op te geven:</w:t>
-      </w:r>
-    </w:p>
-    <w:p>
-      <w:pPr>
-        <w:pStyle w:val="Lijstalinea"/>
-        <w:numPr>
-          <w:ilvl w:val="0"/>
-          <w:numId w:val="4"/>
-        </w:numPr>
-      </w:pPr>
-      <w:r>
-        <w:t>E-mailadres</w:t>
-      </w:r>
-    </w:p>
-    <w:p>
-      <w:pPr>
-        <w:pStyle w:val="Lijstalinea"/>
-        <w:numPr>
-          <w:ilvl w:val="0"/>
-          <w:numId w:val="4"/>
-        </w:numPr>
-      </w:pPr>
-      <w:r>
-        <w:t>Gebruikersnaam</w:t>
-      </w:r>
-    </w:p>
-    <w:p>
-      <w:pPr>
-        <w:pStyle w:val="Lijstalinea"/>
-        <w:numPr>
-          <w:ilvl w:val="0"/>
-          <w:numId w:val="4"/>
-        </w:numPr>
-      </w:pPr>
-      <w:r>
-        <w:lastRenderedPageBreak/>
-        <w:t>Wachtwoord</w:t>
-      </w:r>
-    </w:p>
-    <w:p>
-      <w:r>
-        <w:t>Deze gegevens worden opgeslagen in de tabel “</w:t>
+        <w:t>Klassendiagram</w:t>
+      </w:r>
+      <w:r>
+        <w:t xml:space="preserve"> en de </w:t>
       </w:r>
       <w:r>
         <w:rPr>
           <w:b/>
         </w:rPr>
-        <w:t>gebruikers</w:t>
-      </w:r>
-      <w:r>
-        <w:t xml:space="preserve">”. Hierbij wordt ook een uniek getal gegenereerd en opgeslagen bij de gegevens als een </w:t>
-      </w:r>
-      <w:proofErr w:type="spellStart"/>
-      <w:r>
-        <w:rPr>
-          <w:b/>
-        </w:rPr>
-        <w:t>gebruikersId</w:t>
-      </w:r>
-      <w:proofErr w:type="spellEnd"/>
-      <w:r>
-        <w:t xml:space="preserve">, de standaard gebruikersrol die wordt aangemaakt is </w:t>
-      </w:r>
-      <w:r>
-        <w:rPr>
-          <w:b/>
-        </w:rPr>
-        <w:t>0</w:t>
-      </w:r>
-      <w:r>
-        <w:t xml:space="preserve">. De 0 staat voor een normale gebruiker zonder administratieve rechten. Ook wordt er bij een gebruiker die net een account aan heeft gemaakt een verificatiecode gegenereerd die vervolgens naar het e-mailadres wordt gestuurd, die de gebruiker dient te gebruiken om het account te activeren, ook de verificatiecode wordt bij de </w:t>
-      </w:r>
-      <w:proofErr w:type="spellStart"/>
-      <w:r>
-        <w:t>restectievelijke</w:t>
-      </w:r>
-      <w:proofErr w:type="spellEnd"/>
-      <w:r>
-        <w:t xml:space="preserve"> gebruiker opgeslagen in de database tabel “</w:t>
-      </w:r>
-      <w:r>
-        <w:rPr>
-          <w:b/>
-        </w:rPr>
-        <w:t>gebruikers</w:t>
-      </w:r>
-      <w:r>
-        <w:t>”.</w:t>
-      </w:r>
-    </w:p>
-    <w:p>
-      <w:pPr>
-        <w:rPr>
-          <w:b/>
-        </w:rPr>
-      </w:pPr>
-    </w:p>
-    <w:p>
-      <w:pPr>
-        <w:rPr>
-          <w:b/>
-        </w:rPr>
-      </w:pPr>
+        <w:t>Datadictionary</w:t>
+      </w:r>
+      <w:r>
+        <w:t>.</w:t>
+      </w:r>
       <w:bookmarkStart w:id="0" w:name="_GoBack"/>
       <w:bookmarkEnd w:id="0"/>
-      <w:r>
-        <w:rPr>
-          <w:b/>
-        </w:rPr>
-        <w:t>Collectie, bekeken, Watchlist of Wishlist</w:t>
-      </w:r>
-      <w:r>
-        <w:rPr>
-          <w:b/>
-        </w:rPr>
-        <w:t xml:space="preserve"> tabellen</w:t>
-      </w:r>
     </w:p>
-    <w:p>
-      <w:r>
-        <w:t xml:space="preserve">Deze informatie wordt op deze manier dynamisch van die </w:t>
-      </w:r>
-      <w:proofErr w:type="spellStart"/>
-      <w:r>
-        <w:t>API’s</w:t>
-      </w:r>
-      <w:proofErr w:type="spellEnd"/>
-      <w:r>
-        <w:t xml:space="preserve"> ingeladen en staat niet in de database van </w:t>
-      </w:r>
-      <w:proofErr w:type="gramStart"/>
-      <w:r>
-        <w:t>de</w:t>
-      </w:r>
-      <w:proofErr w:type="gramEnd"/>
-      <w:r>
-        <w:t xml:space="preserve"> web app. Indien een ingelogde gebruiker een film toevoegt aan een lijst (Collectie, bekeken, Watchlist of Wishlist) wordt d</w:t>
-      </w:r>
-      <w:r>
-        <w:t xml:space="preserve">e Movie Meter </w:t>
-      </w:r>
-      <w:r>
-        <w:t xml:space="preserve">film ID en de ID van de gebruiker opgeslagen in de database onder de </w:t>
-      </w:r>
-      <w:proofErr w:type="gramStart"/>
-      <w:r>
-        <w:t>respectievelijke</w:t>
-      </w:r>
-      <w:proofErr w:type="gramEnd"/>
-      <w:r>
-        <w:t xml:space="preserve"> tabel</w:t>
-      </w:r>
-      <w:r>
-        <w:t>, bijvoorbeeld:</w:t>
-      </w:r>
-    </w:p>
-    <w:p>
-      <w:r>
-        <w:t xml:space="preserve">Tabelnaam: </w:t>
-      </w:r>
-      <w:r>
-        <w:rPr>
-          <w:b/>
-        </w:rPr>
-        <w:t>c</w:t>
-      </w:r>
-      <w:r>
-        <w:rPr>
-          <w:b/>
-        </w:rPr>
-        <w:t>ollectie</w:t>
-      </w:r>
-    </w:p>
-    <w:tbl>
-      <w:tblPr>
-        <w:tblStyle w:val="Tabelraster"/>
-        <w:tblW w:w="0" w:type="auto"/>
-        <w:tblLook w:val="04A0" w:firstRow="1" w:lastRow="0" w:firstColumn="1" w:lastColumn="0" w:noHBand="0" w:noVBand="1"/>
-      </w:tblPr>
-      <w:tblGrid>
-        <w:gridCol w:w="1366"/>
-        <w:gridCol w:w="1039"/>
-      </w:tblGrid>
-      <w:tr>
-        <w:tc>
-          <w:tcPr>
-            <w:tcW w:w="1366" w:type="dxa"/>
-            <w:shd w:val="clear" w:color="auto" w:fill="5B9BD5" w:themeFill="accent1"/>
-          </w:tcPr>
-          <w:p>
-            <w:proofErr w:type="spellStart"/>
-            <w:r>
-              <w:t>GebruikersId</w:t>
-            </w:r>
-            <w:proofErr w:type="spellEnd"/>
-          </w:p>
-        </w:tc>
-        <w:tc>
-          <w:tcPr>
-            <w:tcW w:w="1039" w:type="dxa"/>
-            <w:shd w:val="clear" w:color="auto" w:fill="5B9BD5" w:themeFill="accent1"/>
-          </w:tcPr>
-          <w:p>
-            <w:proofErr w:type="spellStart"/>
-            <w:r>
-              <w:t>FilmId</w:t>
-            </w:r>
-            <w:proofErr w:type="spellEnd"/>
-          </w:p>
-        </w:tc>
-      </w:tr>
-      <w:tr>
-        <w:tc>
-          <w:tcPr>
-            <w:tcW w:w="1366" w:type="dxa"/>
-          </w:tcPr>
-          <w:p>
-            <w:r>
-              <w:t>1</w:t>
-            </w:r>
-          </w:p>
-        </w:tc>
-        <w:tc>
-          <w:tcPr>
-            <w:tcW w:w="1039" w:type="dxa"/>
-          </w:tcPr>
-          <w:p>
-            <w:r>
-              <w:t>1288</w:t>
-            </w:r>
-          </w:p>
-        </w:tc>
-      </w:tr>
-      <w:tr>
-        <w:tc>
-          <w:tcPr>
-            <w:tcW w:w="1366" w:type="dxa"/>
-          </w:tcPr>
-          <w:p>
-            <w:r>
-              <w:t>1</w:t>
-            </w:r>
-          </w:p>
-        </w:tc>
-        <w:tc>
-          <w:tcPr>
-            <w:tcW w:w="1039" w:type="dxa"/>
-          </w:tcPr>
-          <w:p>
-            <w:r>
-              <w:t>1480</w:t>
-            </w:r>
-          </w:p>
-        </w:tc>
-      </w:tr>
-      <w:tr>
-        <w:tc>
-          <w:tcPr>
-            <w:tcW w:w="1366" w:type="dxa"/>
-          </w:tcPr>
-          <w:p>
-            <w:r>
-              <w:t>1</w:t>
-            </w:r>
-          </w:p>
-        </w:tc>
-        <w:tc>
-          <w:tcPr>
-            <w:tcW w:w="1039" w:type="dxa"/>
-          </w:tcPr>
-          <w:p>
-            <w:r>
-              <w:t>8710</w:t>
-            </w:r>
-          </w:p>
-        </w:tc>
-      </w:tr>
-      <w:tr>
-        <w:tc>
-          <w:tcPr>
-            <w:tcW w:w="1366" w:type="dxa"/>
-          </w:tcPr>
-          <w:p>
-            <w:r>
-              <w:t>1</w:t>
-            </w:r>
-          </w:p>
-        </w:tc>
-        <w:tc>
-          <w:tcPr>
-            <w:tcW w:w="1039" w:type="dxa"/>
-          </w:tcPr>
-          <w:p>
-            <w:r>
-              <w:t>1770</w:t>
-            </w:r>
-          </w:p>
-        </w:tc>
-      </w:tr>
-      <w:tr>
-        <w:tc>
-          <w:tcPr>
-            <w:tcW w:w="1366" w:type="dxa"/>
-          </w:tcPr>
-          <w:p>
-            <w:r>
-              <w:t>52</w:t>
-            </w:r>
-          </w:p>
-        </w:tc>
-        <w:tc>
-          <w:tcPr>
-            <w:tcW w:w="1039" w:type="dxa"/>
-          </w:tcPr>
-          <w:p>
-            <w:r>
-              <w:t>99877</w:t>
-            </w:r>
-          </w:p>
-        </w:tc>
-      </w:tr>
-      <w:tr>
-        <w:tc>
-          <w:tcPr>
-            <w:tcW w:w="1366" w:type="dxa"/>
-          </w:tcPr>
-          <w:p>
-            <w:r>
-              <w:t>52</w:t>
-            </w:r>
-          </w:p>
-        </w:tc>
-        <w:tc>
-          <w:tcPr>
-            <w:tcW w:w="1039" w:type="dxa"/>
-          </w:tcPr>
-          <w:p>
-            <w:r>
-              <w:t>1770</w:t>
-            </w:r>
-          </w:p>
-        </w:tc>
-      </w:tr>
-    </w:tbl>
-    <w:p/>
     <w:sectPr>
       <w:headerReference w:type="default" r:id="rId8"/>
       <w:footerReference w:type="default" r:id="rId9"/>
@@ -737,7 +150,7 @@
         <w:lang w:eastAsia="nl-NL"/>
       </w:rPr>
       <w:drawing>
-        <wp:anchor distT="0" distB="0" distL="114300" distR="114300" simplePos="0" relativeHeight="251659264" behindDoc="0" locked="0" layoutInCell="1" allowOverlap="1" wp14:anchorId="3CDCDD02" wp14:editId="00175E30">
+        <wp:anchor distT="0" distB="0" distL="114300" distR="114300" simplePos="0" relativeHeight="251659264" behindDoc="0" locked="0" layoutInCell="1" allowOverlap="1" wp14:anchorId="0D92A2A0" wp14:editId="4D75934A">
           <wp:simplePos x="0" y="0"/>
           <wp:positionH relativeFrom="column">
             <wp:posOffset>2882265</wp:posOffset>
@@ -800,10 +213,7 @@
       </w:drawing>
     </w:r>
     <w:r>
-      <w:t xml:space="preserve">Naam: </w:t>
-    </w:r>
-    <w:r>
-      <w:t>Mike Oerlemans, Menno van der Krift</w:t>
+      <w:t>Naam: Mike Oerlemans, Menno van der Krift</w:t>
     </w:r>
   </w:p>
   <w:p>
@@ -811,10 +221,7 @@
       <w:pStyle w:val="Voettekst"/>
     </w:pPr>
     <w:r>
-      <w:t>Klas: RIO4-MED3A</w:t>
-    </w:r>
-    <w:r>
-      <w:t>/B</w:t>
+      <w:t>Klas: RIO4-MED3A/B</w:t>
     </w:r>
   </w:p>
   <w:p>
@@ -830,13 +237,7 @@
       <w:pStyle w:val="Voettekst"/>
     </w:pPr>
     <w:r>
-      <w:t xml:space="preserve">Datum: </w:t>
-    </w:r>
-    <w:r>
-      <w:t>07-06</w:t>
-    </w:r>
-    <w:r>
-      <w:t>-2016</w:t>
+      <w:t>Datum: 07-06-2016</w:t>
     </w:r>
   </w:p>
   <w:p>
@@ -873,6 +274,7 @@
           <w:docPartUnique/>
         </w:docPartObj>
       </w:sdtPr>
+      <w:sdtEndPr/>
       <w:sdtContent>
         <w:r>
           <w:rPr>
@@ -923,7 +325,7 @@
         <w:lang w:eastAsia="nl-NL"/>
       </w:rPr>
       <w:drawing>
-        <wp:anchor distT="0" distB="0" distL="114300" distR="114300" simplePos="0" relativeHeight="251661312" behindDoc="0" locked="0" layoutInCell="1" allowOverlap="1" wp14:anchorId="33B34B10" wp14:editId="00537A4F">
+        <wp:anchor distT="0" distB="0" distL="114300" distR="114300" simplePos="0" relativeHeight="251661312" behindDoc="0" locked="0" layoutInCell="1" allowOverlap="1" wp14:anchorId="32A05C72" wp14:editId="4D073DBB">
           <wp:simplePos x="0" y="0"/>
           <wp:positionH relativeFrom="column">
             <wp:posOffset>2882265</wp:posOffset>
@@ -1047,6 +449,7 @@
           <w:docPartUnique/>
         </w:docPartObj>
       </w:sdtPr>
+      <w:sdtEndPr/>
       <w:sdtContent>
         <w:r>
           <w:rPr>
@@ -2613,7 +2016,7 @@
   <a:extraClrSchemeLst/>
   <a:extLst>
     <a:ext uri="{05A4C25C-085E-4340-85A3-A5531E510DB2}">
-      <thm15:themeFamily xmlns:thm15="http://schemas.microsoft.com/office/thememl/2012/main" xmlns="" name="Office Theme" id="{62F939B6-93AF-4DB8-9C6B-D6C7DFDC589F}" vid="{4A3C46E8-61CC-4603-A589-7422A47A8E4A}"/>
+      <thm15:themeFamily xmlns="" xmlns:thm15="http://schemas.microsoft.com/office/thememl/2012/main" name="Office Theme" id="{62F939B6-93AF-4DB8-9C6B-D6C7DFDC589F}" vid="{4A3C46E8-61CC-4603-A589-7422A47A8E4A}"/>
     </a:ext>
   </a:extLst>
 </a:theme>

</xml_diff>